<commit_message>
Update docx second page
</commit_message>
<xml_diff>
--- a/2022/docs/second_page.docx
+++ b/2022/docs/second_page.docx
@@ -63,17 +63,10 @@
       </w:r>
       <w:r>
         <w:rPr>
-          <w:rFonts w:ascii="Times New Roman" w:hAnsi="Times New Roman" w:cs="Times New Roman"/>
-          <w:i/>
-          <w:sz w:val="18"/>
-          <w:szCs w:val="24"/>
-        </w:rPr>
-      </w:r>
-      <w:r>
-        <w:rPr>
           <w:sz w:val="18"/>
         </w:rPr>
       </w:r>
+      <w:r/>
     </w:p>
     <w:p>
       <w:pPr>
@@ -99,6 +92,7 @@
           <w:sz w:val="18"/>
         </w:rPr>
       </w:r>
+      <w:r/>
     </w:p>
     <w:p>
       <w:pPr>
@@ -123,6 +117,7 @@
           <w:sz w:val="18"/>
         </w:rPr>
       </w:r>
+      <w:r/>
     </w:p>
     <w:p>
       <w:pPr>
@@ -188,15 +183,10 @@
       </w:r>
       <w:r>
         <w:rPr>
-          <w:i w:val="0"/>
           <w:sz w:val="18"/>
         </w:rPr>
       </w:r>
-      <w:r>
-        <w:rPr>
-          <w:sz w:val="18"/>
-        </w:rPr>
-      </w:r>
+      <w:r/>
     </w:p>
     <w:p>
       <w:pPr>
@@ -218,6 +208,7 @@
           <w:sz w:val="18"/>
         </w:rPr>
       </w:r>
+      <w:r/>
     </w:p>
     <w:p>
       <w:pPr>
@@ -243,7 +234,7 @@
           <w:sz w:val="18"/>
           <w:szCs w:val="24"/>
         </w:rPr>
-        <w:t xml:space="preserve">Фоменко А.Т., Ведюшкина В.В. Вирченко Ю.П., Гольдман М.Л. , </w:t>
+        <w:t xml:space="preserve">Фоменко А.Т., Ведюшкина В.В. Вирченко Ю.П., Гольдман М.Л., </w:t>
       </w:r>
       <w:r>
         <w:rPr>
@@ -252,7 +243,7 @@
           <w:sz w:val="18"/>
           <w:szCs w:val="24"/>
         </w:rPr>
-        <w:t xml:space="preserve">Ломов И.С. , Мухамадиев Э.М, Обуховский В.В. , Пискарев С.И. , Пятков С.Г., Раджабов </w:t>
+        <w:t xml:space="preserve">Ломов И.С., Мухамадиев Э.М, Обуховский В.В., Пискарев С.И., Пятков С.Г., Раджабов </w:t>
       </w:r>
       <w:r>
         <w:rPr>
@@ -261,7 +252,7 @@
           <w:sz w:val="18"/>
           <w:szCs w:val="24"/>
         </w:rPr>
-        <w:t xml:space="preserve">Н.Р. , Ряжских В.И. , Семенов В., Семенов М.Е. , Солдатов А.П. , Сурначев М.Д. , Фёдоров </w:t>
+        <w:t xml:space="preserve">Н.Р., Ряжских В.И., Семенов В., Семенов М.Е., Солдатов А.П., Сурначев М.Д., Фёдоров </w:t>
       </w:r>
       <w:r>
         <w:rPr>
@@ -270,19 +261,14 @@
           <w:sz w:val="18"/>
           <w:szCs w:val="24"/>
         </w:rPr>
-        <w:t xml:space="preserve">В.Е. , Ягола А.Г. , Костин Д.В.</w:t>
-      </w:r>
-      <w:r>
-        <w:rPr>
-          <w:i w:val="0"/>
-          <w:sz w:val="18"/>
-        </w:rPr>
+        <w:t xml:space="preserve">В.Е., Ягола А.Г., Костин Д.В.</w:t>
       </w:r>
       <w:r>
         <w:rPr>
           <w:sz w:val="18"/>
         </w:rPr>
       </w:r>
+      <w:r/>
     </w:p>
     <w:p>
       <w:pPr>
@@ -304,6 +290,7 @@
           <w:sz w:val="18"/>
         </w:rPr>
       </w:r>
+      <w:r/>
     </w:p>
     <w:p>
       <w:pPr>
@@ -338,16 +325,10 @@
       </w:r>
       <w:r>
         <w:rPr>
-          <w:rFonts w:ascii="Times New Roman" w:hAnsi="Times New Roman" w:cs="Times New Roman"/>
-          <w:sz w:val="18"/>
-          <w:szCs w:val="24"/>
-        </w:rPr>
-      </w:r>
-      <w:r>
-        <w:rPr>
           <w:sz w:val="18"/>
         </w:rPr>
       </w:r>
+      <w:r/>
     </w:p>
     <w:p>
       <w:pPr>
@@ -379,6 +360,7 @@
           <w:sz w:val="18"/>
         </w:rPr>
       </w:r>
+      <w:r/>
     </w:p>
     <w:p>
       <w:pPr>
@@ -439,16 +421,10 @@
       </w:r>
       <w:r>
         <w:rPr>
-          <w:rFonts w:ascii="Times New Roman" w:hAnsi="Times New Roman" w:cs="Times New Roman"/>
-          <w:sz w:val="18"/>
-          <w:szCs w:val="24"/>
-        </w:rPr>
-      </w:r>
-      <w:r>
-        <w:rPr>
           <w:sz w:val="18"/>
         </w:rPr>
       </w:r>
+      <w:r/>
     </w:p>
     <w:p>
       <w:pPr>
@@ -489,6 +465,7 @@
           <w:sz w:val="18"/>
         </w:rPr>
       </w:r>
+      <w:r/>
     </w:p>
     <w:p>
       <w:pPr>
@@ -533,10 +510,11 @@
           <w:sz w:val="18"/>
         </w:rPr>
       </w:r>
+      <w:r/>
     </w:p>
     <w:p>
       <w:pPr>
-        <w:ind w:left="2835" w:right="0" w:firstLine="0"/>
+        <w:ind w:left="3685" w:right="0" w:firstLine="0"/>
         <w:jc w:val="left"/>
         <w:rPr>
           <w:rFonts w:ascii="Times New Roman" w:hAnsi="Times New Roman" w:cs="Times New Roman"/>
@@ -573,15 +551,7 @@
           <w:highlight w:val="none"/>
         </w:rPr>
       </w:r>
-      <w:r>
-        <w:rPr>
-          <w:rFonts w:ascii="Times New Roman" w:hAnsi="Times New Roman" w:cs="Times New Roman"/>
-          <w:i w:val="0"/>
-          <w:sz w:val="18"/>
-          <w:szCs w:val="24"/>
-          <w:highlight w:val="none"/>
-        </w:rPr>
-      </w:r>
+      <w:r/>
     </w:p>
     <w:sectPr>
       <w:footnotePr/>

</xml_diff>